<commit_message>
maj des raport et add de E2
</commit_message>
<xml_diff>
--- a/Projet visite/Rapport/E1/Rapport visite GSB.docx
+++ b/Projet visite/Rapport/E1/Rapport visite GSB.docx
@@ -62,7 +62,7 @@
                         <pic:cNvPicPr/>
                       </pic:nvPicPr>
                       <pic:blipFill>
-                        <a:blip r:embed="rId6">
+                        <a:blip r:embed="rId8">
                           <a:extLst>
                             <a:ext uri="{28A0092B-C50C-407E-A947-70E740481C1C}">
                               <a14:useLocalDpi xmlns:a14="http://schemas.microsoft.com/office/drawing/2010/main" val="0"/>
@@ -3813,6 +3813,15 @@
                                     </w:r>
                                   </w:sdtContent>
                                 </w:sdt>
+                                <w:r>
+                                  <w:rPr>
+                                    <w:caps/>
+                                    <w:color w:val="595959" w:themeColor="text1" w:themeTint="A6"/>
+                                    <w:sz w:val="20"/>
+                                    <w:szCs w:val="20"/>
+                                  </w:rPr>
+                                  <w:t xml:space="preserve"> Laboratoire</w:t>
+                                </w:r>
                               </w:p>
                             </w:txbxContent>
                           </wps:txbx>
@@ -3912,6 +3921,15 @@
                               </w:r>
                             </w:sdtContent>
                           </w:sdt>
+                          <w:r>
+                            <w:rPr>
+                              <w:caps/>
+                              <w:color w:val="595959" w:themeColor="text1" w:themeTint="A6"/>
+                              <w:sz w:val="20"/>
+                              <w:szCs w:val="20"/>
+                            </w:rPr>
+                            <w:t xml:space="preserve"> Laboratoire</w:t>
+                          </w:r>
                         </w:p>
                       </w:txbxContent>
                     </v:textbox>
@@ -4209,9 +4227,9 @@
               <w:noProof/>
             </w:rPr>
             <w:drawing>
-              <wp:inline distT="0" distB="0" distL="0" distR="0" wp14:anchorId="46B06939" wp14:editId="78C188F2">
-                <wp:extent cx="6120000" cy="2701790"/>
-                <wp:effectExtent l="0" t="0" r="0" b="0"/>
+              <wp:inline distT="0" distB="0" distL="0" distR="0" wp14:anchorId="46B06939" wp14:editId="714B8B1C">
+                <wp:extent cx="5727700" cy="2528602"/>
+                <wp:effectExtent l="0" t="0" r="6350" b="5080"/>
                 <wp:docPr id="323853976" name="Image 323853976" descr="MindMap Preview" title="MindMap Preview"/>
                 <wp:cNvGraphicFramePr>
                   <a:graphicFrameLocks xmlns:a="http://schemas.openxmlformats.org/drawingml/2006/main" noChangeAspect="1"/>
@@ -4226,7 +4244,7 @@
                         </pic:cNvPicPr>
                       </pic:nvPicPr>
                       <pic:blipFill>
-                        <a:blip r:embed="rId7" cstate="print"/>
+                        <a:blip r:embed="rId9" cstate="print"/>
                         <a:srcRect/>
                         <a:stretch>
                           <a:fillRect/>
@@ -4235,7 +4253,7 @@
                       <pic:spPr bwMode="auto">
                         <a:xfrm>
                           <a:off x="0" y="0"/>
-                          <a:ext cx="6120000" cy="2701790"/>
+                          <a:ext cx="5760536" cy="2543098"/>
                         </a:xfrm>
                         <a:prstGeom prst="rect">
                           <a:avLst/>
@@ -4274,7 +4292,7 @@
           <w:r>
             <w:fldChar w:fldCharType="separate"/>
           </w:r>
-          <w:hyperlink w:anchor="_Toc145881626" w:history="1">
+          <w:hyperlink w:anchor="_Toc146296529" w:history="1">
             <w:r>
               <w:rPr>
                 <w:rStyle w:val="Lienhypertexte"/>
@@ -4320,7 +4338,7 @@
                 <w:noProof/>
                 <w:webHidden/>
               </w:rPr>
-              <w:instrText xml:space="preserve"> PAGEREF _Toc145881626 \h </w:instrText>
+              <w:instrText xml:space="preserve"> PAGEREF _Toc146296529 \h </w:instrText>
             </w:r>
             <w:r>
               <w:rPr>
@@ -4364,7 +4382,7 @@
               <w14:ligatures w14:val="standardContextual"/>
             </w:rPr>
           </w:pPr>
-          <w:hyperlink w:anchor="_Toc145881627" w:history="1">
+          <w:hyperlink w:anchor="_Toc146296530" w:history="1">
             <w:r>
               <w:rPr>
                 <w:rStyle w:val="Lienhypertexte"/>
@@ -4410,7 +4428,7 @@
                 <w:noProof/>
                 <w:webHidden/>
               </w:rPr>
-              <w:instrText xml:space="preserve"> PAGEREF _Toc145881627 \h </w:instrText>
+              <w:instrText xml:space="preserve"> PAGEREF _Toc146296530 \h </w:instrText>
             </w:r>
             <w:r>
               <w:rPr>
@@ -4454,7 +4472,7 @@
               <w14:ligatures w14:val="standardContextual"/>
             </w:rPr>
           </w:pPr>
-          <w:hyperlink w:anchor="_Toc145881628" w:history="1">
+          <w:hyperlink w:anchor="_Toc146296531" w:history="1">
             <w:r>
               <w:rPr>
                 <w:rStyle w:val="Lienhypertexte"/>
@@ -4500,7 +4518,7 @@
                 <w:noProof/>
                 <w:webHidden/>
               </w:rPr>
-              <w:instrText xml:space="preserve"> PAGEREF _Toc145881628 \h </w:instrText>
+              <w:instrText xml:space="preserve"> PAGEREF _Toc146296531 \h </w:instrText>
             </w:r>
             <w:r>
               <w:rPr>
@@ -4546,7 +4564,7 @@
               <w14:ligatures w14:val="standardContextual"/>
             </w:rPr>
           </w:pPr>
-          <w:hyperlink w:anchor="_Toc145881629" w:history="1">
+          <w:hyperlink w:anchor="_Toc146296532" w:history="1">
             <w:r>
               <w:rPr>
                 <w:rStyle w:val="Lienhypertexte"/>
@@ -4591,7 +4609,7 @@
                 <w:noProof/>
                 <w:webHidden/>
               </w:rPr>
-              <w:instrText xml:space="preserve"> PAGEREF _Toc145881629 \h </w:instrText>
+              <w:instrText xml:space="preserve"> PAGEREF _Toc146296532 \h </w:instrText>
             </w:r>
             <w:r>
               <w:rPr>
@@ -4637,7 +4655,7 @@
               <w14:ligatures w14:val="standardContextual"/>
             </w:rPr>
           </w:pPr>
-          <w:hyperlink w:anchor="_Toc145881630" w:history="1">
+          <w:hyperlink w:anchor="_Toc146296533" w:history="1">
             <w:r>
               <w:rPr>
                 <w:rStyle w:val="Lienhypertexte"/>
@@ -4661,7 +4679,7 @@
                 <w:rStyle w:val="Lienhypertexte"/>
                 <w:noProof/>
               </w:rPr>
-              <w:t>Domaine étudié</w:t>
+              <w:t>Domaine étudiér</w:t>
             </w:r>
             <w:r>
               <w:rPr>
@@ -4682,7 +4700,7 @@
                 <w:noProof/>
                 <w:webHidden/>
               </w:rPr>
-              <w:instrText xml:space="preserve"> PAGEREF _Toc145881630 \h </w:instrText>
+              <w:instrText xml:space="preserve"> PAGEREF _Toc146296533 \h </w:instrText>
             </w:r>
             <w:r>
               <w:rPr>
@@ -4728,7 +4746,7 @@
               <w14:ligatures w14:val="standardContextual"/>
             </w:rPr>
           </w:pPr>
-          <w:hyperlink w:anchor="_Toc145881631" w:history="1">
+          <w:hyperlink w:anchor="_Toc146296534" w:history="1">
             <w:r>
               <w:rPr>
                 <w:rStyle w:val="Lienhypertexte"/>
@@ -4773,7 +4791,7 @@
                 <w:noProof/>
                 <w:webHidden/>
               </w:rPr>
-              <w:instrText xml:space="preserve"> PAGEREF _Toc145881631 \h </w:instrText>
+              <w:instrText xml:space="preserve"> PAGEREF _Toc146296534 \h </w:instrText>
             </w:r>
             <w:r>
               <w:rPr>
@@ -4793,7 +4811,7 @@
                 <w:noProof/>
                 <w:webHidden/>
               </w:rPr>
-              <w:t>3</w:t>
+              <w:t>4</w:t>
             </w:r>
             <w:r>
               <w:rPr>
@@ -4819,7 +4837,7 @@
               <w14:ligatures w14:val="standardContextual"/>
             </w:rPr>
           </w:pPr>
-          <w:hyperlink w:anchor="_Toc145881632" w:history="1">
+          <w:hyperlink w:anchor="_Toc146296535" w:history="1">
             <w:r>
               <w:rPr>
                 <w:rStyle w:val="Lienhypertexte"/>
@@ -4843,7 +4861,7 @@
                 <w:rStyle w:val="Lienhypertexte"/>
                 <w:noProof/>
               </w:rPr>
-              <w:t>Première du système</w:t>
+              <w:t>Périmetre du système</w:t>
             </w:r>
             <w:r>
               <w:rPr>
@@ -4864,7 +4882,7 @@
                 <w:noProof/>
                 <w:webHidden/>
               </w:rPr>
-              <w:instrText xml:space="preserve"> PAGEREF _Toc145881632 \h </w:instrText>
+              <w:instrText xml:space="preserve"> PAGEREF _Toc146296535 \h </w:instrText>
             </w:r>
             <w:r>
               <w:rPr>
@@ -4884,7 +4902,7 @@
                 <w:noProof/>
                 <w:webHidden/>
               </w:rPr>
-              <w:t>3</w:t>
+              <w:t>4</w:t>
             </w:r>
             <w:r>
               <w:rPr>
@@ -4910,7 +4928,7 @@
               <w14:ligatures w14:val="standardContextual"/>
             </w:rPr>
           </w:pPr>
-          <w:hyperlink w:anchor="_Toc145881633" w:history="1">
+          <w:hyperlink w:anchor="_Toc146296536" w:history="1">
             <w:r>
               <w:rPr>
                 <w:rStyle w:val="Lienhypertexte"/>
@@ -4955,7 +4973,7 @@
                 <w:noProof/>
                 <w:webHidden/>
               </w:rPr>
-              <w:instrText xml:space="preserve"> PAGEREF _Toc145881633 \h </w:instrText>
+              <w:instrText xml:space="preserve"> PAGEREF _Toc146296536 \h </w:instrText>
             </w:r>
             <w:r>
               <w:rPr>
@@ -4975,7 +4993,7 @@
                 <w:noProof/>
                 <w:webHidden/>
               </w:rPr>
-              <w:t>4</w:t>
+              <w:t>5</w:t>
             </w:r>
             <w:r>
               <w:rPr>
@@ -4999,7 +5017,7 @@
               <w14:ligatures w14:val="standardContextual"/>
             </w:rPr>
           </w:pPr>
-          <w:hyperlink w:anchor="_Toc145881634" w:history="1">
+          <w:hyperlink w:anchor="_Toc146296537" w:history="1">
             <w:r>
               <w:rPr>
                 <w:rStyle w:val="Lienhypertexte"/>
@@ -5045,7 +5063,7 @@
                 <w:noProof/>
                 <w:webHidden/>
               </w:rPr>
-              <w:instrText xml:space="preserve"> PAGEREF _Toc145881634 \h </w:instrText>
+              <w:instrText xml:space="preserve"> PAGEREF _Toc146296537 \h </w:instrText>
             </w:r>
             <w:r>
               <w:rPr>
@@ -5065,7 +5083,7 @@
                 <w:noProof/>
                 <w:webHidden/>
               </w:rPr>
-              <w:t>4</w:t>
+              <w:t>5</w:t>
             </w:r>
             <w:r>
               <w:rPr>
@@ -5091,7 +5109,7 @@
               <w14:ligatures w14:val="standardContextual"/>
             </w:rPr>
           </w:pPr>
-          <w:hyperlink w:anchor="_Toc145881635" w:history="1">
+          <w:hyperlink w:anchor="_Toc146296538" w:history="1">
             <w:r>
               <w:rPr>
                 <w:rStyle w:val="Lienhypertexte"/>
@@ -5136,7 +5154,7 @@
                 <w:noProof/>
                 <w:webHidden/>
               </w:rPr>
-              <w:instrText xml:space="preserve"> PAGEREF _Toc145881635 \h </w:instrText>
+              <w:instrText xml:space="preserve"> PAGEREF _Toc146296538 \h </w:instrText>
             </w:r>
             <w:r>
               <w:rPr>
@@ -5156,7 +5174,7 @@
                 <w:noProof/>
                 <w:webHidden/>
               </w:rPr>
-              <w:t>4</w:t>
+              <w:t>5</w:t>
             </w:r>
             <w:r>
               <w:rPr>
@@ -5182,7 +5200,7 @@
               <w14:ligatures w14:val="standardContextual"/>
             </w:rPr>
           </w:pPr>
-          <w:hyperlink w:anchor="_Toc145881636" w:history="1">
+          <w:hyperlink w:anchor="_Toc146296539" w:history="1">
             <w:r>
               <w:rPr>
                 <w:rStyle w:val="Lienhypertexte"/>
@@ -5227,7 +5245,7 @@
                 <w:noProof/>
                 <w:webHidden/>
               </w:rPr>
-              <w:instrText xml:space="preserve"> PAGEREF _Toc145881636 \h </w:instrText>
+              <w:instrText xml:space="preserve"> PAGEREF _Toc146296539 \h </w:instrText>
             </w:r>
             <w:r>
               <w:rPr>
@@ -5247,7 +5265,7 @@
                 <w:noProof/>
                 <w:webHidden/>
               </w:rPr>
-              <w:t>4</w:t>
+              <w:t>5</w:t>
             </w:r>
             <w:r>
               <w:rPr>
@@ -5273,7 +5291,7 @@
               <w14:ligatures w14:val="standardContextual"/>
             </w:rPr>
           </w:pPr>
-          <w:hyperlink w:anchor="_Toc145881637" w:history="1">
+          <w:hyperlink w:anchor="_Toc146296540" w:history="1">
             <w:r>
               <w:rPr>
                 <w:rStyle w:val="Lienhypertexte"/>
@@ -5318,7 +5336,7 @@
                 <w:noProof/>
                 <w:webHidden/>
               </w:rPr>
-              <w:instrText xml:space="preserve"> PAGEREF _Toc145881637 \h </w:instrText>
+              <w:instrText xml:space="preserve"> PAGEREF _Toc146296540 \h </w:instrText>
             </w:r>
             <w:r>
               <w:rPr>
@@ -5338,7 +5356,7 @@
                 <w:noProof/>
                 <w:webHidden/>
               </w:rPr>
-              <w:t>4</w:t>
+              <w:t>5</w:t>
             </w:r>
             <w:r>
               <w:rPr>
@@ -5364,7 +5382,7 @@
               <w14:ligatures w14:val="standardContextual"/>
             </w:rPr>
           </w:pPr>
-          <w:hyperlink w:anchor="_Toc145881638" w:history="1">
+          <w:hyperlink w:anchor="_Toc146296541" w:history="1">
             <w:r>
               <w:rPr>
                 <w:rStyle w:val="Lienhypertexte"/>
@@ -5409,7 +5427,7 @@
                 <w:noProof/>
                 <w:webHidden/>
               </w:rPr>
-              <w:instrText xml:space="preserve"> PAGEREF _Toc145881638 \h </w:instrText>
+              <w:instrText xml:space="preserve"> PAGEREF _Toc146296541 \h </w:instrText>
             </w:r>
             <w:r>
               <w:rPr>
@@ -5429,7 +5447,7 @@
                 <w:noProof/>
                 <w:webHidden/>
               </w:rPr>
-              <w:t>4</w:t>
+              <w:t>5</w:t>
             </w:r>
             <w:r>
               <w:rPr>
@@ -5455,7 +5473,7 @@
               <w14:ligatures w14:val="standardContextual"/>
             </w:rPr>
           </w:pPr>
-          <w:hyperlink w:anchor="_Toc145881639" w:history="1">
+          <w:hyperlink w:anchor="_Toc146296542" w:history="1">
             <w:r>
               <w:rPr>
                 <w:rStyle w:val="Lienhypertexte"/>
@@ -5500,7 +5518,7 @@
                 <w:noProof/>
                 <w:webHidden/>
               </w:rPr>
-              <w:instrText xml:space="preserve"> PAGEREF _Toc145881639 \h </w:instrText>
+              <w:instrText xml:space="preserve"> PAGEREF _Toc146296542 \h </w:instrText>
             </w:r>
             <w:r>
               <w:rPr>
@@ -5520,7 +5538,7 @@
                 <w:noProof/>
                 <w:webHidden/>
               </w:rPr>
-              <w:t>4</w:t>
+              <w:t>5</w:t>
             </w:r>
             <w:r>
               <w:rPr>
@@ -5546,7 +5564,7 @@
               <w14:ligatures w14:val="standardContextual"/>
             </w:rPr>
           </w:pPr>
-          <w:hyperlink w:anchor="_Toc145881640" w:history="1">
+          <w:hyperlink w:anchor="_Toc146296543" w:history="1">
             <w:r>
               <w:rPr>
                 <w:rStyle w:val="Lienhypertexte"/>
@@ -5591,7 +5609,7 @@
                 <w:noProof/>
                 <w:webHidden/>
               </w:rPr>
-              <w:instrText xml:space="preserve"> PAGEREF _Toc145881640 \h </w:instrText>
+              <w:instrText xml:space="preserve"> PAGEREF _Toc146296543 \h </w:instrText>
             </w:r>
             <w:r>
               <w:rPr>
@@ -5611,7 +5629,7 @@
                 <w:noProof/>
                 <w:webHidden/>
               </w:rPr>
-              <w:t>4</w:t>
+              <w:t>5</w:t>
             </w:r>
             <w:r>
               <w:rPr>
@@ -5637,7 +5655,7 @@
               <w14:ligatures w14:val="standardContextual"/>
             </w:rPr>
           </w:pPr>
-          <w:hyperlink w:anchor="_Toc145881641" w:history="1">
+          <w:hyperlink w:anchor="_Toc146296544" w:history="1">
             <w:r>
               <w:rPr>
                 <w:rStyle w:val="Lienhypertexte"/>
@@ -5682,7 +5700,7 @@
                 <w:noProof/>
                 <w:webHidden/>
               </w:rPr>
-              <w:instrText xml:space="preserve"> PAGEREF _Toc145881641 \h </w:instrText>
+              <w:instrText xml:space="preserve"> PAGEREF _Toc146296544 \h </w:instrText>
             </w:r>
             <w:r>
               <w:rPr>
@@ -5702,7 +5720,7 @@
                 <w:noProof/>
                 <w:webHidden/>
               </w:rPr>
-              <w:t>4</w:t>
+              <w:t>5</w:t>
             </w:r>
             <w:r>
               <w:rPr>
@@ -5728,7 +5746,7 @@
               <w14:ligatures w14:val="standardContextual"/>
             </w:rPr>
           </w:pPr>
-          <w:hyperlink w:anchor="_Toc145881642" w:history="1">
+          <w:hyperlink w:anchor="_Toc146296545" w:history="1">
             <w:r>
               <w:rPr>
                 <w:rStyle w:val="Lienhypertexte"/>
@@ -5773,7 +5791,7 @@
                 <w:noProof/>
                 <w:webHidden/>
               </w:rPr>
-              <w:instrText xml:space="preserve"> PAGEREF _Toc145881642 \h </w:instrText>
+              <w:instrText xml:space="preserve"> PAGEREF _Toc146296545 \h </w:instrText>
             </w:r>
             <w:r>
               <w:rPr>
@@ -5793,7 +5811,7 @@
                 <w:noProof/>
                 <w:webHidden/>
               </w:rPr>
-              <w:t>4</w:t>
+              <w:t>5</w:t>
             </w:r>
             <w:r>
               <w:rPr>
@@ -5819,7 +5837,7 @@
               <w14:ligatures w14:val="standardContextual"/>
             </w:rPr>
           </w:pPr>
-          <w:hyperlink w:anchor="_Toc145881643" w:history="1">
+          <w:hyperlink w:anchor="_Toc146296546" w:history="1">
             <w:r>
               <w:rPr>
                 <w:rStyle w:val="Lienhypertexte"/>
@@ -5864,7 +5882,7 @@
                 <w:noProof/>
                 <w:webHidden/>
               </w:rPr>
-              <w:instrText xml:space="preserve"> PAGEREF _Toc145881643 \h </w:instrText>
+              <w:instrText xml:space="preserve"> PAGEREF _Toc146296546 \h </w:instrText>
             </w:r>
             <w:r>
               <w:rPr>
@@ -5884,7 +5902,7 @@
                 <w:noProof/>
                 <w:webHidden/>
               </w:rPr>
-              <w:t>4</w:t>
+              <w:t>5</w:t>
             </w:r>
             <w:r>
               <w:rPr>
@@ -5910,7 +5928,7 @@
               <w14:ligatures w14:val="standardContextual"/>
             </w:rPr>
           </w:pPr>
-          <w:hyperlink w:anchor="_Toc145881644" w:history="1">
+          <w:hyperlink w:anchor="_Toc146296547" w:history="1">
             <w:r>
               <w:rPr>
                 <w:rStyle w:val="Lienhypertexte"/>
@@ -5955,7 +5973,7 @@
                 <w:noProof/>
                 <w:webHidden/>
               </w:rPr>
-              <w:instrText xml:space="preserve"> PAGEREF _Toc145881644 \h </w:instrText>
+              <w:instrText xml:space="preserve"> PAGEREF _Toc146296547 \h </w:instrText>
             </w:r>
             <w:r>
               <w:rPr>
@@ -5975,7 +5993,7 @@
                 <w:noProof/>
                 <w:webHidden/>
               </w:rPr>
-              <w:t>4</w:t>
+              <w:t>5</w:t>
             </w:r>
             <w:r>
               <w:rPr>
@@ -5999,7 +6017,7 @@
               <w14:ligatures w14:val="standardContextual"/>
             </w:rPr>
           </w:pPr>
-          <w:hyperlink w:anchor="_Toc145881645" w:history="1">
+          <w:hyperlink w:anchor="_Toc146296548" w:history="1">
             <w:r>
               <w:rPr>
                 <w:rStyle w:val="Lienhypertexte"/>
@@ -6045,7 +6063,7 @@
                 <w:noProof/>
                 <w:webHidden/>
               </w:rPr>
-              <w:instrText xml:space="preserve"> PAGEREF _Toc145881645 \h </w:instrText>
+              <w:instrText xml:space="preserve"> PAGEREF _Toc146296548 \h </w:instrText>
             </w:r>
             <w:r>
               <w:rPr>
@@ -6065,7 +6083,7 @@
                 <w:noProof/>
                 <w:webHidden/>
               </w:rPr>
-              <w:t>4</w:t>
+              <w:t>5</w:t>
             </w:r>
             <w:r>
               <w:rPr>
@@ -6091,7 +6109,7 @@
               <w14:ligatures w14:val="standardContextual"/>
             </w:rPr>
           </w:pPr>
-          <w:hyperlink w:anchor="_Toc145881646" w:history="1">
+          <w:hyperlink w:anchor="_Toc146296549" w:history="1">
             <w:r>
               <w:rPr>
                 <w:rStyle w:val="Lienhypertexte"/>
@@ -6136,7 +6154,7 @@
                 <w:noProof/>
                 <w:webHidden/>
               </w:rPr>
-              <w:instrText xml:space="preserve"> PAGEREF _Toc145881646 \h </w:instrText>
+              <w:instrText xml:space="preserve"> PAGEREF _Toc146296549 \h </w:instrText>
             </w:r>
             <w:r>
               <w:rPr>
@@ -6156,7 +6174,7 @@
                 <w:noProof/>
                 <w:webHidden/>
               </w:rPr>
-              <w:t>4</w:t>
+              <w:t>5</w:t>
             </w:r>
             <w:r>
               <w:rPr>
@@ -6182,7 +6200,7 @@
               <w14:ligatures w14:val="standardContextual"/>
             </w:rPr>
           </w:pPr>
-          <w:hyperlink w:anchor="_Toc145881647" w:history="1">
+          <w:hyperlink w:anchor="_Toc146296550" w:history="1">
             <w:r>
               <w:rPr>
                 <w:rStyle w:val="Lienhypertexte"/>
@@ -6227,7 +6245,7 @@
                 <w:noProof/>
                 <w:webHidden/>
               </w:rPr>
-              <w:instrText xml:space="preserve"> PAGEREF _Toc145881647 \h </w:instrText>
+              <w:instrText xml:space="preserve"> PAGEREF _Toc146296550 \h </w:instrText>
             </w:r>
             <w:r>
               <w:rPr>
@@ -6273,7 +6291,7 @@
               <w14:ligatures w14:val="standardContextual"/>
             </w:rPr>
           </w:pPr>
-          <w:hyperlink w:anchor="_Toc145881648" w:history="1">
+          <w:hyperlink w:anchor="_Toc146296551" w:history="1">
             <w:r>
               <w:rPr>
                 <w:rStyle w:val="Lienhypertexte"/>
@@ -6318,7 +6336,7 @@
                 <w:noProof/>
                 <w:webHidden/>
               </w:rPr>
-              <w:instrText xml:space="preserve"> PAGEREF _Toc145881648 \h </w:instrText>
+              <w:instrText xml:space="preserve"> PAGEREF _Toc146296551 \h </w:instrText>
             </w:r>
             <w:r>
               <w:rPr>
@@ -6364,7 +6382,7 @@
               <w14:ligatures w14:val="standardContextual"/>
             </w:rPr>
           </w:pPr>
-          <w:hyperlink w:anchor="_Toc145881649" w:history="1">
+          <w:hyperlink w:anchor="_Toc146296552" w:history="1">
             <w:r>
               <w:rPr>
                 <w:rStyle w:val="Lienhypertexte"/>
@@ -6409,7 +6427,7 @@
                 <w:noProof/>
                 <w:webHidden/>
               </w:rPr>
-              <w:instrText xml:space="preserve"> PAGEREF _Toc145881649 \h </w:instrText>
+              <w:instrText xml:space="preserve"> PAGEREF _Toc146296552 \h </w:instrText>
             </w:r>
             <w:r>
               <w:rPr>
@@ -6454,7 +6472,7 @@
           <w:pPr>
             <w:pStyle w:val="Titre1"/>
           </w:pPr>
-          <w:bookmarkStart w:id="3" w:name="_Toc145881626"/>
+          <w:bookmarkStart w:id="3" w:name="_Toc146296529"/>
           <w:r>
             <w:t>Table des matières</w:t>
           </w:r>
@@ -6464,7 +6482,7 @@
           <w:pPr>
             <w:pStyle w:val="Titre1"/>
           </w:pPr>
-          <w:bookmarkStart w:id="4" w:name="_Toc145881627"/>
+          <w:bookmarkStart w:id="4" w:name="_Toc146296530"/>
           <w:r>
             <w:t>Historique du document</w:t>
           </w:r>
@@ -6474,7 +6492,7 @@
           <w:pPr>
             <w:pStyle w:val="Titre1"/>
           </w:pPr>
-          <w:bookmarkStart w:id="5" w:name="_Toc145881628"/>
+          <w:bookmarkStart w:id="5" w:name="_Toc146296531"/>
           <w:r>
             <w:t>Description</w:t>
           </w:r>
@@ -6769,7 +6787,27 @@
                     <w:lang w:eastAsia="fr-FR"/>
                     <w14:ligatures w14:val="none"/>
                   </w:rPr>
-                  <w:t>V1.0.1</w:t>
+                  <w:t>V1.</w:t>
+                </w:r>
+                <w:r>
+                  <w:rPr>
+                    <w:rFonts w:ascii="Calibri" w:eastAsia="Times New Roman" w:hAnsi="Calibri" w:cs="Calibri"/>
+                    <w:color w:val="000000"/>
+                    <w:kern w:val="0"/>
+                    <w:lang w:eastAsia="fr-FR"/>
+                    <w14:ligatures w14:val="none"/>
+                  </w:rPr>
+                  <w:t>1</w:t>
+                </w:r>
+                <w:r>
+                  <w:rPr>
+                    <w:rFonts w:ascii="Calibri" w:eastAsia="Times New Roman" w:hAnsi="Calibri" w:cs="Calibri"/>
+                    <w:color w:val="000000"/>
+                    <w:kern w:val="0"/>
+                    <w:lang w:eastAsia="fr-FR"/>
+                    <w14:ligatures w14:val="none"/>
+                  </w:rPr>
+                  <w:t>.1</w:t>
                 </w:r>
               </w:p>
             </w:tc>
@@ -6859,7 +6897,6 @@
                     <w14:ligatures w14:val="none"/>
                   </w:rPr>
                 </w:pPr>
-                <w:proofErr w:type="gramStart"/>
                 <w:r>
                   <w:rPr>
                     <w:rFonts w:ascii="Calibri" w:eastAsia="Times New Roman" w:hAnsi="Calibri" w:cs="Calibri"/>
@@ -6868,18 +6905,7 @@
                     <w:lang w:eastAsia="fr-FR"/>
                     <w14:ligatures w14:val="none"/>
                   </w:rPr>
-                  <w:t>notif</w:t>
-                </w:r>
-                <w:proofErr w:type="gramEnd"/>
-                <w:r>
-                  <w:rPr>
-                    <w:rFonts w:ascii="Calibri" w:eastAsia="Times New Roman" w:hAnsi="Calibri" w:cs="Calibri"/>
-                    <w:color w:val="000000"/>
-                    <w:kern w:val="0"/>
-                    <w:lang w:eastAsia="fr-FR"/>
-                    <w14:ligatures w14:val="none"/>
-                  </w:rPr>
-                  <w:t xml:space="preserve"> par sms (extension)</w:t>
+                  <w:t>notif par sms (extension)</w:t>
                 </w:r>
                 <w:r>
                   <w:rPr>
@@ -6900,6 +6926,133 @@
                     <w14:ligatures w14:val="none"/>
                   </w:rPr>
                   <w:t>notif mail (defaut)</w:t>
+                </w:r>
+              </w:p>
+              <w:p>
+                <w:pPr>
+                  <w:spacing w:after="0" w:line="240" w:lineRule="auto"/>
+                  <w:jc w:val="center"/>
+                  <w:rPr>
+                    <w:rFonts w:ascii="Calibri" w:eastAsia="Times New Roman" w:hAnsi="Calibri" w:cs="Calibri"/>
+                    <w:color w:val="000000"/>
+                    <w:kern w:val="0"/>
+                    <w:lang w:eastAsia="fr-FR"/>
+                    <w14:ligatures w14:val="none"/>
+                  </w:rPr>
+                </w:pPr>
+                <w:r>
+                  <w:rPr>
+                    <w:rFonts w:ascii="Calibri" w:eastAsia="Times New Roman" w:hAnsi="Calibri" w:cs="Calibri"/>
+                    <w:color w:val="000000"/>
+                    <w:kern w:val="0"/>
+                    <w:lang w:eastAsia="fr-FR"/>
+                    <w14:ligatures w14:val="none"/>
+                  </w:rPr>
+                  <w:t>§</w:t>
+                </w:r>
+                <w:r>
+                  <w:rPr>
+                    <w:rFonts w:ascii="Calibri" w:eastAsia="Times New Roman" w:hAnsi="Calibri" w:cs="Calibri"/>
+                    <w:color w:val="000000"/>
+                    <w:kern w:val="0"/>
+                    <w:lang w:eastAsia="fr-FR"/>
+                    <w14:ligatures w14:val="none"/>
+                  </w:rPr>
+                  <w:t>domaine</w:t>
+                </w:r>
+                <w:r>
+                  <w:rPr>
+                    <w:rFonts w:ascii="Calibri" w:eastAsia="Times New Roman" w:hAnsi="Calibri" w:cs="Calibri"/>
+                    <w:color w:val="000000"/>
+                    <w:kern w:val="0"/>
+                    <w:lang w:eastAsia="fr-FR"/>
+                    <w14:ligatures w14:val="none"/>
+                  </w:rPr>
+                  <w:t xml:space="preserve"> </w:t>
+                </w:r>
+                <w:proofErr w:type="spellStart"/>
+                <w:r>
+                  <w:rPr>
+                    <w:rFonts w:ascii="Calibri" w:eastAsia="Times New Roman" w:hAnsi="Calibri" w:cs="Calibri"/>
+                    <w:color w:val="000000"/>
+                    <w:kern w:val="0"/>
+                    <w:lang w:eastAsia="fr-FR"/>
+                    <w14:ligatures w14:val="none"/>
+                  </w:rPr>
+                  <w:t>etudie</w:t>
+                </w:r>
+                <w:proofErr w:type="spellEnd"/>
+                <w:r>
+                  <w:rPr>
+                    <w:rFonts w:ascii="Calibri" w:eastAsia="Times New Roman" w:hAnsi="Calibri" w:cs="Calibri"/>
+                    <w:color w:val="000000"/>
+                    <w:kern w:val="0"/>
+                    <w:lang w:eastAsia="fr-FR"/>
+                    <w14:ligatures w14:val="none"/>
+                  </w:rPr>
+                  <w:t xml:space="preserve"> </w:t>
+                </w:r>
+                <w:r>
+                  <w:rPr>
+                    <w:rFonts w:ascii="Calibri" w:eastAsia="Times New Roman" w:hAnsi="Calibri" w:cs="Calibri"/>
+                    <w:color w:val="000000"/>
+                    <w:kern w:val="0"/>
+                    <w:lang w:eastAsia="fr-FR"/>
+                    <w14:ligatures w14:val="none"/>
+                  </w:rPr>
+                  <w:sym w:font="Wingdings" w:char="F0E0"/>
+                </w:r>
+                <w:r>
+                  <w:rPr>
+                    <w:rFonts w:ascii="Calibri" w:eastAsia="Times New Roman" w:hAnsi="Calibri" w:cs="Calibri"/>
+                    <w:color w:val="000000"/>
+                    <w:kern w:val="0"/>
+                    <w:lang w:eastAsia="fr-FR"/>
+                    <w14:ligatures w14:val="none"/>
+                  </w:rPr>
+                  <w:t> </w:t>
+                </w:r>
+                <w:r>
+                  <w:rPr>
+                    <w:rFonts w:ascii="Calibri" w:eastAsia="Times New Roman" w:hAnsi="Calibri" w:cs="Calibri"/>
+                    <w:color w:val="000000"/>
+                    <w:kern w:val="0"/>
+                    <w:lang w:eastAsia="fr-FR"/>
+                    <w14:ligatures w14:val="none"/>
+                  </w:rPr>
+                  <w:t xml:space="preserve"> ajout d’</w:t>
+                </w:r>
+                <w:proofErr w:type="spellStart"/>
+                <w:r>
+                  <w:rPr>
+                    <w:rFonts w:ascii="Calibri" w:eastAsia="Times New Roman" w:hAnsi="Calibri" w:cs="Calibri"/>
+                    <w:color w:val="000000"/>
+                    <w:kern w:val="0"/>
+                    <w:lang w:eastAsia="fr-FR"/>
+                    <w14:ligatures w14:val="none"/>
+                  </w:rPr>
+                  <w:t>element</w:t>
+                </w:r>
+                <w:proofErr w:type="spellEnd"/>
+                <w:r>
+                  <w:rPr>
+                    <w:rFonts w:ascii="Calibri" w:eastAsia="Times New Roman" w:hAnsi="Calibri" w:cs="Calibri"/>
+                    <w:color w:val="000000"/>
+                    <w:kern w:val="0"/>
+                    <w:lang w:eastAsia="fr-FR"/>
+                    <w14:ligatures w14:val="none"/>
+                  </w:rPr>
+                  <w:t xml:space="preserve"> </w:t>
+                </w:r>
+                <w:r>
+                  <w:rPr>
+                    <w:rFonts w:ascii="Calibri" w:eastAsia="Times New Roman" w:hAnsi="Calibri" w:cs="Calibri"/>
+                    <w:color w:val="000000"/>
+                    <w:kern w:val="0"/>
+                    <w:lang w:eastAsia="fr-FR"/>
+                    <w14:ligatures w14:val="none"/>
+                  </w:rPr>
+                  <w:t xml:space="preserve">concernant les technologie utiliser </w:t>
                 </w:r>
               </w:p>
             </w:tc>
@@ -7526,14 +7679,13 @@
           <w:pPr>
             <w:pStyle w:val="Titre2"/>
           </w:pPr>
-          <w:bookmarkStart w:id="6" w:name="_Toc145881629"/>
+          <w:bookmarkStart w:id="6" w:name="_Toc146296532"/>
           <w:r>
             <w:t>Contexte</w:t>
           </w:r>
           <w:bookmarkEnd w:id="6"/>
         </w:p>
         <w:p>
-          <w:bookmarkStart w:id="7" w:name="_Toc145881630"/>
           <w:r>
             <w:t>Dans le cadre de ma formation en BTS SIO (Services Informatiques aux Organisations), mon projet consiste à développer une application pour gérer les visites des conseillers médicaux d'un laboratoire pharmaceutique</w:t>
           </w:r>
@@ -7547,29 +7699,407 @@
             <w:t>secteurs</w:t>
           </w:r>
           <w:r>
-            <w:t xml:space="preserve">. Ces conseillers médicaux sont chargés de rencontrer des professionnels de la santé, tels que médecins et pharmaciens, afin de les informer sur les produits du laboratoire. Mon objectif est d'aider l'entreprise à harmoniser la gestion de ses conseillers médicaux </w:t>
-          </w:r>
-          <w:proofErr w:type="gramStart"/>
-          <w:r>
-            <w:t>suite à une</w:t>
-          </w:r>
-          <w:proofErr w:type="gramEnd"/>
-          <w:r>
-            <w:t xml:space="preserve"> fusion récente avec une autre entreprise.</w:t>
+            <w:t>. Ces conseillers médicaux sont chargés de rencontrer des professionnels de la santé, tels que médecins et pharmaciens, afin de les informer sur les produits du laboratoire. Mon objectif est d'aider l'entreprise à harmoniser la gestion de ses conseillers médicaux suite à une fusion récente avec une autre entreprise.</w:t>
           </w:r>
         </w:p>
         <w:p>
           <w:pPr>
             <w:pStyle w:val="Titre2"/>
           </w:pPr>
+          <w:bookmarkStart w:id="7" w:name="_Toc146296533"/>
           <w:r>
             <w:t>Domaine étudié</w:t>
           </w:r>
           <w:bookmarkEnd w:id="7"/>
         </w:p>
         <w:p>
+          <w:pPr>
+            <w:pStyle w:val="Paragraphedeliste"/>
+            <w:numPr>
+              <w:ilvl w:val="0"/>
+              <w:numId w:val="5"/>
+            </w:numPr>
+          </w:pPr>
+          <w:r>
+            <w:t>L’entreprise :</w:t>
+          </w:r>
+        </w:p>
+        <w:p>
+          <w:pPr>
+            <w:pStyle w:val="Paragraphedeliste"/>
+          </w:pPr>
+        </w:p>
+        <w:p>
+          <w:pPr>
+            <w:pStyle w:val="Paragraphedeliste"/>
+          </w:pPr>
           <w:r>
             <w:t>Le domaine que j'étudie concerne la gestion des visites médicales dans le secteur pharmaceutique. Cela implique la planification des visites, la collecte d'informations sur les professionnels de la santé, le suivi des interactions lors des visites, et la gestion des données régionales et sectorielles.</w:t>
+          </w:r>
+        </w:p>
+        <w:p>
+          <w:pPr>
+            <w:pStyle w:val="Paragraphedeliste"/>
+          </w:pPr>
+        </w:p>
+        <w:p>
+          <w:pPr>
+            <w:pStyle w:val="Paragraphedeliste"/>
+            <w:numPr>
+              <w:ilvl w:val="0"/>
+              <w:numId w:val="5"/>
+            </w:numPr>
+          </w:pPr>
+          <w:r>
+            <w:t>Développement :</w:t>
+          </w:r>
+        </w:p>
+        <w:p>
+          <w:pPr>
+            <w:pStyle w:val="Paragraphedeliste"/>
+          </w:pPr>
+        </w:p>
+        <w:p>
+          <w:pPr>
+            <w:pStyle w:val="Paragraphedeliste"/>
+          </w:pPr>
+          <w:r>
+            <w:t>Dans le cadre du développement d’une solution technique pour l’ensemble de problème informatique de</w:t>
+          </w:r>
+          <w:r>
+            <w:t xml:space="preserve"> </w:t>
+          </w:r>
+          <w:r>
+            <w:t>GSB , une application web un ensemble d’outils sera utiliser pour le développement :</w:t>
+          </w:r>
+        </w:p>
+        <w:p>
+          <w:pPr>
+            <w:pStyle w:val="Paragraphedeliste"/>
+            <w:numPr>
+              <w:ilvl w:val="0"/>
+              <w:numId w:val="7"/>
+            </w:numPr>
+          </w:pPr>
+          <w:r>
+            <w:t xml:space="preserve">Langage de programmation et </w:t>
+          </w:r>
+          <w:proofErr w:type="spellStart"/>
+          <w:r>
+            <w:t>framework</w:t>
+          </w:r>
+          <w:proofErr w:type="spellEnd"/>
+          <w:r>
+            <w:t xml:space="preserve"> :</w:t>
+          </w:r>
+        </w:p>
+        <w:p>
+          <w:pPr>
+            <w:pStyle w:val="Paragraphedeliste"/>
+            <w:numPr>
+              <w:ilvl w:val="1"/>
+              <w:numId w:val="8"/>
+            </w:numPr>
+            <w:rPr>
+              <w:lang w:val="en-GB"/>
+            </w:rPr>
+          </w:pPr>
+          <w:r>
+            <w:rPr>
+              <w:lang w:val="en-GB"/>
+            </w:rPr>
+            <w:t>PHP 8.0</w:t>
+          </w:r>
+        </w:p>
+        <w:p>
+          <w:pPr>
+            <w:pStyle w:val="Paragraphedeliste"/>
+            <w:numPr>
+              <w:ilvl w:val="1"/>
+              <w:numId w:val="8"/>
+            </w:numPr>
+            <w:rPr>
+              <w:lang w:val="en-GB"/>
+            </w:rPr>
+          </w:pPr>
+          <w:r>
+            <w:rPr>
+              <w:lang w:val="en-GB"/>
+            </w:rPr>
+            <w:t>HTML / CSS</w:t>
+          </w:r>
+        </w:p>
+        <w:p>
+          <w:pPr>
+            <w:pStyle w:val="Paragraphedeliste"/>
+            <w:numPr>
+              <w:ilvl w:val="1"/>
+              <w:numId w:val="8"/>
+            </w:numPr>
+            <w:rPr>
+              <w:lang w:val="en-GB"/>
+            </w:rPr>
+          </w:pPr>
+          <w:proofErr w:type="spellStart"/>
+          <w:r>
+            <w:rPr>
+              <w:lang w:val="en-GB"/>
+            </w:rPr>
+            <w:t>Javascript</w:t>
+          </w:r>
+          <w:proofErr w:type="spellEnd"/>
+        </w:p>
+        <w:p>
+          <w:pPr>
+            <w:pStyle w:val="Paragraphedeliste"/>
+            <w:rPr>
+              <w:lang w:val="en-GB"/>
+            </w:rPr>
+          </w:pPr>
+          <w:r>
+            <w:rPr>
+              <w:lang w:val="en-GB"/>
+            </w:rPr>
+            <w:t xml:space="preserve">Finalisation </w:t>
+          </w:r>
+        </w:p>
+        <w:p>
+          <w:pPr>
+            <w:pStyle w:val="Paragraphedeliste"/>
+            <w:numPr>
+              <w:ilvl w:val="0"/>
+              <w:numId w:val="8"/>
+            </w:numPr>
+          </w:pPr>
+          <w:r>
+            <w:t>Serveur et administrateur de base de donnée :</w:t>
+          </w:r>
+        </w:p>
+        <w:p>
+          <w:pPr>
+            <w:pStyle w:val="Paragraphedeliste"/>
+            <w:numPr>
+              <w:ilvl w:val="1"/>
+              <w:numId w:val="8"/>
+            </w:numPr>
+          </w:pPr>
+          <w:r>
+            <w:t>Maria DB 10.4.24</w:t>
+          </w:r>
+        </w:p>
+        <w:p>
+          <w:pPr>
+            <w:pStyle w:val="Paragraphedeliste"/>
+            <w:numPr>
+              <w:ilvl w:val="1"/>
+              <w:numId w:val="8"/>
+            </w:numPr>
+          </w:pPr>
+          <w:r>
+            <w:t>PHPMyAdmin 5.2.0</w:t>
+          </w:r>
+        </w:p>
+        <w:p>
+          <w:pPr>
+            <w:pStyle w:val="Paragraphedeliste"/>
+            <w:numPr>
+              <w:ilvl w:val="0"/>
+              <w:numId w:val="8"/>
+            </w:numPr>
+          </w:pPr>
+          <w:r>
+            <w:t xml:space="preserve">Outil de </w:t>
+          </w:r>
+          <w:proofErr w:type="spellStart"/>
+          <w:r>
+            <w:t>versionning</w:t>
+          </w:r>
+          <w:proofErr w:type="spellEnd"/>
+          <w:r>
+            <w:t xml:space="preserve"> :</w:t>
+          </w:r>
+        </w:p>
+        <w:p>
+          <w:pPr>
+            <w:pStyle w:val="Paragraphedeliste"/>
+            <w:numPr>
+              <w:ilvl w:val="1"/>
+              <w:numId w:val="8"/>
+            </w:numPr>
+          </w:pPr>
+          <w:proofErr w:type="spellStart"/>
+          <w:r>
+            <w:t>Github</w:t>
+          </w:r>
+          <w:proofErr w:type="spellEnd"/>
+          <w:r>
+            <w:t xml:space="preserve"> 3.10.0</w:t>
+          </w:r>
+        </w:p>
+        <w:p>
+          <w:pPr>
+            <w:pStyle w:val="Paragraphedeliste"/>
+            <w:numPr>
+              <w:ilvl w:val="0"/>
+              <w:numId w:val="8"/>
+            </w:numPr>
+          </w:pPr>
+          <w:r>
+            <w:t>Serveur Web :</w:t>
+          </w:r>
+        </w:p>
+        <w:p>
+          <w:pPr>
+            <w:pStyle w:val="Paragraphedeliste"/>
+            <w:numPr>
+              <w:ilvl w:val="1"/>
+              <w:numId w:val="8"/>
+            </w:numPr>
+          </w:pPr>
+          <w:r>
+            <w:t>Développement :</w:t>
+          </w:r>
+        </w:p>
+        <w:p>
+          <w:pPr>
+            <w:pStyle w:val="Paragraphedeliste"/>
+            <w:ind w:left="1440"/>
+          </w:pPr>
+          <w:r>
+            <w:t xml:space="preserve">Développement sera fait sous un ordinateur </w:t>
+          </w:r>
+          <w:proofErr w:type="spellStart"/>
+          <w:r>
+            <w:t>windows</w:t>
+          </w:r>
+          <w:proofErr w:type="spellEnd"/>
+          <w:r>
+            <w:t xml:space="preserve"> avec un serveur Apache le biais de XAMPP. Ainsi</w:t>
+          </w:r>
+          <w:r>
+            <w:t xml:space="preserve"> </w:t>
+          </w:r>
+          <w:r>
+            <w:t xml:space="preserve">la mise en place de PHP et </w:t>
+          </w:r>
+          <w:proofErr w:type="spellStart"/>
+          <w:r>
+            <w:t>MariaDB</w:t>
+          </w:r>
+          <w:proofErr w:type="spellEnd"/>
+          <w:r>
+            <w:t>.</w:t>
+          </w:r>
+        </w:p>
+        <w:p>
+          <w:pPr>
+            <w:pStyle w:val="Paragraphedeliste"/>
+            <w:numPr>
+              <w:ilvl w:val="0"/>
+              <w:numId w:val="8"/>
+            </w:numPr>
+          </w:pPr>
+          <w:r>
+            <w:t>Production :</w:t>
+          </w:r>
+        </w:p>
+        <w:p>
+          <w:r>
+            <w:t>Le déploiement de l’application web sera fait sous un serveur Linux dont un serveur web Apache avec</w:t>
+          </w:r>
+          <w:r>
+            <w:t xml:space="preserve"> </w:t>
+          </w:r>
+          <w:r>
+            <w:t>les même caractéristique définis dans la cahier des charges (version des outils , langage installées …)</w:t>
+          </w:r>
+          <w:r>
+            <w:t xml:space="preserve">. </w:t>
+          </w:r>
+          <w:r>
+            <w:t>La sélection des outils pour le développement de la solution pour GSB s'est basée sur la combinaison de</w:t>
+          </w:r>
+          <w:r>
+            <w:t xml:space="preserve"> </w:t>
+          </w:r>
+          <w:r>
+            <w:t xml:space="preserve">robustesse, d'efficacité et de flexibilité. Le choix de PHP 8.0 repose sur </w:t>
+          </w:r>
+          <w:r>
+            <w:t xml:space="preserve">sa </w:t>
+          </w:r>
+          <w:r>
+            <w:t>réputation d'être puissants pour le développement d'applications web tout en offrant une grande facilité</w:t>
+          </w:r>
+          <w:r>
+            <w:t xml:space="preserve"> </w:t>
+          </w:r>
+          <w:r>
+            <w:t>d'utilisation et une large communauté de soutien. HTML/CSS et Javascript,</w:t>
+          </w:r>
+          <w:r>
+            <w:t xml:space="preserve"> </w:t>
+          </w:r>
+          <w:r>
+            <w:t>garantissent une interface utilisateur réactive et interactive. En ce</w:t>
+          </w:r>
+          <w:r>
+            <w:t xml:space="preserve"> </w:t>
+          </w:r>
+          <w:r>
+            <w:t xml:space="preserve">qui concerne la gestion des données, </w:t>
+          </w:r>
+          <w:proofErr w:type="spellStart"/>
+          <w:r>
+            <w:t>MariaDB</w:t>
+          </w:r>
+          <w:proofErr w:type="spellEnd"/>
+          <w:r>
+            <w:t xml:space="preserve"> 10.4.24 est reconnue pour sa rapidité et sa fiabilité, et</w:t>
+          </w:r>
+          <w:r>
+            <w:t xml:space="preserve"> </w:t>
+          </w:r>
+          <w:r>
+            <w:t xml:space="preserve">PHPMyAdmin 5.2.0 offre une interface intuitive pour </w:t>
+          </w:r>
+          <w:r>
+            <w:t>l</w:t>
+          </w:r>
+          <w:r>
+            <w:t>'administration de la base de données. Le choix de</w:t>
+          </w:r>
+          <w:r>
+            <w:t xml:space="preserve"> </w:t>
+          </w:r>
+          <w:proofErr w:type="spellStart"/>
+          <w:r>
+            <w:t>Github</w:t>
+          </w:r>
+          <w:proofErr w:type="spellEnd"/>
+          <w:r>
+            <w:t xml:space="preserve"> 3.10.0 pour la gestion de version assure une collaboration fluide entre les développeurs et un suivi</w:t>
+          </w:r>
+          <w:r>
+            <w:t xml:space="preserve"> </w:t>
+          </w:r>
+          <w:r>
+            <w:t>clair des modifications. Enfin, l'utilisation de XAMPP pour le développement local permet une simulation</w:t>
+          </w:r>
+          <w:r>
+            <w:t xml:space="preserve"> </w:t>
+          </w:r>
+          <w:r>
+            <w:t>précise de l'environnement de production, tandis que le déploiement sur un serveur Linux garantit</w:t>
+          </w:r>
+          <w:r>
+            <w:t xml:space="preserve"> </w:t>
+          </w:r>
+          <w:r>
+            <w:t>stabilité et performance pour l'application en production</w:t>
+          </w:r>
+          <w:r>
+            <w:t>.</w:t>
           </w:r>
         </w:p>
         <w:p/>
@@ -7577,7 +8107,7 @@
           <w:pPr>
             <w:pStyle w:val="Titre2"/>
           </w:pPr>
-          <w:bookmarkStart w:id="8" w:name="_Toc145881631"/>
+          <w:bookmarkStart w:id="8" w:name="_Toc146296534"/>
           <w:r>
             <w:t xml:space="preserve">Fonctionnement du </w:t>
           </w:r>
@@ -7600,7 +8130,13 @@
             <w:t>, modifier ou supprimer</w:t>
           </w:r>
           <w:r>
-            <w:t xml:space="preserve"> leurs visites, d'enregistrer des informations importantes sur les professionnels de la santé visités, de suivre leurs activités en temps réel, et de générer des rapports. Le système aidera également à organiser la hiérarchie des régions et des secteurs géographiques.</w:t>
+            <w:t xml:space="preserve"> leurs visites, d'enregistrer des informations importantes sur les professionnels de la santé visités, de suivre leurs activités,</w:t>
+          </w:r>
+          <w:r>
+            <w:t xml:space="preserve"> de notifier les visiter par mail,</w:t>
+          </w:r>
+          <w:r>
+            <w:t xml:space="preserve"> et de générer des rapports. Le système aidera également à organiser la hiérarchie des régions et des secteurs géographiques.</w:t>
           </w:r>
         </w:p>
         <w:p/>
@@ -7608,9 +8144,15 @@
           <w:pPr>
             <w:pStyle w:val="Titre2"/>
           </w:pPr>
-          <w:bookmarkStart w:id="9" w:name="_Toc145881632"/>
-          <w:r>
-            <w:t xml:space="preserve">Première du </w:t>
+          <w:bookmarkStart w:id="9" w:name="_Toc146296535"/>
+          <w:r>
+            <w:t>P</w:t>
+          </w:r>
+          <w:r>
+            <w:t>érimetre</w:t>
+          </w:r>
+          <w:r>
+            <w:t xml:space="preserve"> du </w:t>
           </w:r>
           <w:r>
             <w:t>système</w:t>
@@ -7637,12 +8179,10 @@
             <w:t>médicaux. (</w:t>
           </w:r>
           <w:proofErr w:type="spellStart"/>
-          <w:proofErr w:type="gramStart"/>
           <w:r>
             <w:t>add</w:t>
           </w:r>
           <w:proofErr w:type="spellEnd"/>
-          <w:proofErr w:type="gramEnd"/>
           <w:r>
             <w:t>,</w:t>
           </w:r>
@@ -7761,10 +8301,7 @@
           </w:r>
           <w:proofErr w:type="spellEnd"/>
           <w:r>
-            <w:t>)</w:t>
-          </w:r>
-          <w:r>
-            <w:t>.</w:t>
+            <w:t>).</w:t>
           </w:r>
         </w:p>
         <w:p>
@@ -7784,14 +8321,13 @@
           <w:pPr>
             <w:pStyle w:val="Titre2"/>
           </w:pPr>
-          <w:bookmarkStart w:id="10" w:name="_Toc145881633"/>
+          <w:bookmarkStart w:id="10" w:name="_Toc146296536"/>
           <w:r>
             <w:t>Extensions possibles</w:t>
           </w:r>
           <w:bookmarkEnd w:id="10"/>
         </w:p>
         <w:p>
-          <w:bookmarkStart w:id="11" w:name="_Toc145881634"/>
           <w:r>
             <w:t>À l'avenir, je pourrais envisager d'ajouter les fonctionnalités suivantes :</w:t>
           </w:r>
@@ -7853,6 +8389,7 @@
           <w:pPr>
             <w:pStyle w:val="Titre1"/>
           </w:pPr>
+          <w:bookmarkStart w:id="11" w:name="_Toc146296537"/>
           <w:r>
             <w:t>Conception</w:t>
           </w:r>
@@ -7862,7 +8399,7 @@
           <w:pPr>
             <w:pStyle w:val="Titre2"/>
           </w:pPr>
-          <w:bookmarkStart w:id="12" w:name="_Toc145881635"/>
+          <w:bookmarkStart w:id="12" w:name="_Toc146296538"/>
           <w:r>
             <w:t>Dictionnaire de données</w:t>
           </w:r>
@@ -7872,7 +8409,7 @@
           <w:pPr>
             <w:pStyle w:val="Titre2"/>
           </w:pPr>
-          <w:bookmarkStart w:id="13" w:name="_Toc145881636"/>
+          <w:bookmarkStart w:id="13" w:name="_Toc146296539"/>
           <w:r>
             <w:t>Explication des associations et des cardinalités</w:t>
           </w:r>
@@ -7882,7 +8419,7 @@
           <w:pPr>
             <w:pStyle w:val="Titre2"/>
           </w:pPr>
-          <w:bookmarkStart w:id="14" w:name="_Toc145881637"/>
+          <w:bookmarkStart w:id="14" w:name="_Toc146296540"/>
           <w:r>
             <w:t>Modèle logique de données relationnel normalisé</w:t>
           </w:r>
@@ -7892,7 +8429,7 @@
           <w:pPr>
             <w:pStyle w:val="Titre2"/>
           </w:pPr>
-          <w:bookmarkStart w:id="15" w:name="_Toc145881638"/>
+          <w:bookmarkStart w:id="15" w:name="_Toc146296541"/>
           <w:r>
             <w:t>Explication de la normalisation</w:t>
           </w:r>
@@ -7902,7 +8439,7 @@
           <w:pPr>
             <w:pStyle w:val="Titre2"/>
           </w:pPr>
-          <w:bookmarkStart w:id="16" w:name="_Toc145881639"/>
+          <w:bookmarkStart w:id="16" w:name="_Toc146296542"/>
           <w:r>
             <w:t>Scripte de création de la base</w:t>
           </w:r>
@@ -7915,7 +8452,7 @@
           <w:pPr>
             <w:pStyle w:val="Titre2"/>
           </w:pPr>
-          <w:bookmarkStart w:id="17" w:name="_Toc145881640"/>
+          <w:bookmarkStart w:id="17" w:name="_Toc146296543"/>
           <w:r>
             <w:t>Diagramme</w:t>
           </w:r>
@@ -7925,7 +8462,7 @@
           <w:pPr>
             <w:pStyle w:val="Titre3"/>
           </w:pPr>
-          <w:bookmarkStart w:id="18" w:name="_Toc145881641"/>
+          <w:bookmarkStart w:id="18" w:name="_Toc146296544"/>
           <w:r>
             <w:t>Contexte</w:t>
           </w:r>
@@ -7935,7 +8472,7 @@
           <w:pPr>
             <w:pStyle w:val="Titre3"/>
           </w:pPr>
-          <w:bookmarkStart w:id="19" w:name="_Toc145881642"/>
+          <w:bookmarkStart w:id="19" w:name="_Toc146296545"/>
           <w:r>
             <w:t>Cas d'utilisation</w:t>
           </w:r>
@@ -7945,7 +8482,7 @@
           <w:pPr>
             <w:pStyle w:val="Titre3"/>
           </w:pPr>
-          <w:bookmarkStart w:id="20" w:name="_Toc145881643"/>
+          <w:bookmarkStart w:id="20" w:name="_Toc146296546"/>
           <w:r>
             <w:t>Séquence</w:t>
           </w:r>
@@ -7955,7 +8492,7 @@
           <w:pPr>
             <w:pStyle w:val="Titre3"/>
           </w:pPr>
-          <w:bookmarkStart w:id="21" w:name="_Toc145881644"/>
+          <w:bookmarkStart w:id="21" w:name="_Toc146296547"/>
           <w:r>
             <w:t>Classe</w:t>
           </w:r>
@@ -7965,7 +8502,7 @@
           <w:pPr>
             <w:pStyle w:val="Titre1"/>
           </w:pPr>
-          <w:bookmarkStart w:id="22" w:name="_Toc145881645"/>
+          <w:bookmarkStart w:id="22" w:name="_Toc146296548"/>
           <w:r>
             <w:t>Finalisation</w:t>
           </w:r>
@@ -7975,7 +8512,7 @@
           <w:pPr>
             <w:pStyle w:val="Titre2"/>
           </w:pPr>
-          <w:bookmarkStart w:id="23" w:name="_Toc145881646"/>
+          <w:bookmarkStart w:id="23" w:name="_Toc146296549"/>
           <w:r>
             <w:t>IHM</w:t>
           </w:r>
@@ -7985,7 +8522,7 @@
           <w:pPr>
             <w:pStyle w:val="Titre2"/>
           </w:pPr>
-          <w:bookmarkStart w:id="24" w:name="_Toc145881647"/>
+          <w:bookmarkStart w:id="24" w:name="_Toc146296550"/>
           <w:r>
             <w:t>Principales requêtes développées</w:t>
           </w:r>
@@ -7995,7 +8532,7 @@
           <w:pPr>
             <w:pStyle w:val="Titre2"/>
           </w:pPr>
-          <w:bookmarkStart w:id="25" w:name="_Toc145881648"/>
+          <w:bookmarkStart w:id="25" w:name="_Toc146296551"/>
           <w:r>
             <w:t>Quelque exemples de codes</w:t>
           </w:r>
@@ -8006,18 +8543,18 @@
             <w:pStyle w:val="Titre2"/>
           </w:pPr>
           <w:bookmarkStart w:id="26" w:name="_MV3BS_24"/>
-          <w:bookmarkStart w:id="27" w:name="_Toc145881649"/>
-          <w:bookmarkStart w:id="28" w:name="BRANCH_24"/>
+          <w:bookmarkStart w:id="27" w:name="BRANCH_24"/>
+          <w:bookmarkStart w:id="28" w:name="_Toc146296552"/>
           <w:r>
             <w:t>Conclusion</w:t>
           </w:r>
         </w:p>
         <w:bookmarkStart w:id="29" w:name="_MV3TD_PT8H00M00S_77" w:displacedByCustomXml="next"/>
         <w:bookmarkEnd w:id="29" w:displacedByCustomXml="next"/>
-        <w:bookmarkEnd w:id="28" w:displacedByCustomXml="next"/>
+        <w:bookmarkEnd w:id="27" w:displacedByCustomXml="next"/>
       </w:sdtContent>
     </w:sdt>
-    <w:bookmarkEnd w:id="27" w:displacedByCustomXml="prev"/>
+    <w:bookmarkEnd w:id="28" w:displacedByCustomXml="prev"/>
     <w:bookmarkEnd w:id="26" w:displacedByCustomXml="prev"/>
     <w:bookmarkEnd w:id="2" w:displacedByCustomXml="prev"/>
     <w:bookmarkEnd w:id="1" w:displacedByCustomXml="prev"/>
@@ -8032,6 +8569,56 @@
     </w:sectPr>
   </w:body>
 </w:document>
+</file>
+
+<file path=word/endnotes.xml><?xml version="1.0" encoding="utf-8"?>
+<w:endnotes xmlns:wpc="http://schemas.microsoft.com/office/word/2010/wordprocessingCanvas" xmlns:cx="http://schemas.microsoft.com/office/drawing/2014/chartex" xmlns:cx1="http://schemas.microsoft.com/office/drawing/2015/9/8/chartex" xmlns:cx2="http://schemas.microsoft.com/office/drawing/2015/10/21/chartex" xmlns:cx3="http://schemas.microsoft.com/office/drawing/2016/5/9/chartex" xmlns:cx4="http://schemas.microsoft.com/office/drawing/2016/5/10/chartex" xmlns:cx5="http://schemas.microsoft.com/office/drawing/2016/5/11/chartex" xmlns:cx6="http://schemas.microsoft.com/office/drawing/2016/5/12/chartex" xmlns:cx7="http://schemas.microsoft.com/office/drawing/2016/5/13/chartex" xmlns:cx8="http://schemas.microsoft.com/office/drawing/2016/5/14/chartex" xmlns:mc="http://schemas.openxmlformats.org/markup-compatibility/2006" xmlns:aink="http://schemas.microsoft.com/office/drawing/2016/ink" xmlns:am3d="http://schemas.microsoft.com/office/drawing/2017/model3d" xmlns:o="urn:schemas-microsoft-com:office:office" xmlns:oel="http://schemas.microsoft.com/office/2019/extlst" xmlns:r="http://schemas.openxmlformats.org/officeDocument/2006/relationships" xmlns:m="http://schemas.openxmlformats.org/officeDocument/2006/math" xmlns:v="urn:schemas-microsoft-com:vml" xmlns:wp14="http://schemas.microsoft.com/office/word/2010/wordprocessingDrawing" xmlns:wp="http://schemas.openxmlformats.org/drawingml/2006/wordprocessingDrawing" xmlns:w10="urn:schemas-microsoft-com:office:word" xmlns:w="http://schemas.openxmlformats.org/wordprocessingml/2006/main" xmlns:w14="http://schemas.microsoft.com/office/word/2010/wordml" xmlns:w15="http://schemas.microsoft.com/office/word/2012/wordml" xmlns:w16cex="http://schemas.microsoft.com/office/word/2018/wordml/cex" xmlns:w16cid="http://schemas.microsoft.com/office/word/2016/wordml/cid" xmlns:w16="http://schemas.microsoft.com/office/word/2018/wordml" xmlns:w16sdtdh="http://schemas.microsoft.com/office/word/2020/wordml/sdtdatahash" xmlns:w16se="http://schemas.microsoft.com/office/word/2015/wordml/symex" xmlns:wpg="http://schemas.microsoft.com/office/word/2010/wordprocessingGroup" xmlns:wpi="http://schemas.microsoft.com/office/word/2010/wordprocessingInk" xmlns:wne="http://schemas.microsoft.com/office/word/2006/wordml" xmlns:wps="http://schemas.microsoft.com/office/word/2010/wordprocessingShape" mc:Ignorable="w14 w15 w16se w16cid w16 w16cex w16sdtdh wp14">
+  <w:endnote w:type="separator" w:id="-1">
+    <w:p>
+      <w:pPr>
+        <w:spacing w:after="0" w:line="240" w:lineRule="auto"/>
+      </w:pPr>
+      <w:r>
+        <w:separator/>
+      </w:r>
+    </w:p>
+  </w:endnote>
+  <w:endnote w:type="continuationSeparator" w:id="0">
+    <w:p>
+      <w:pPr>
+        <w:spacing w:after="0" w:line="240" w:lineRule="auto"/>
+      </w:pPr>
+      <w:r>
+        <w:continuationSeparator/>
+      </w:r>
+    </w:p>
+  </w:endnote>
+</w:endnotes>
+</file>
+
+<file path=word/footnotes.xml><?xml version="1.0" encoding="utf-8"?>
+<w:footnotes xmlns:wpc="http://schemas.microsoft.com/office/word/2010/wordprocessingCanvas" xmlns:cx="http://schemas.microsoft.com/office/drawing/2014/chartex" xmlns:cx1="http://schemas.microsoft.com/office/drawing/2015/9/8/chartex" xmlns:cx2="http://schemas.microsoft.com/office/drawing/2015/10/21/chartex" xmlns:cx3="http://schemas.microsoft.com/office/drawing/2016/5/9/chartex" xmlns:cx4="http://schemas.microsoft.com/office/drawing/2016/5/10/chartex" xmlns:cx5="http://schemas.microsoft.com/office/drawing/2016/5/11/chartex" xmlns:cx6="http://schemas.microsoft.com/office/drawing/2016/5/12/chartex" xmlns:cx7="http://schemas.microsoft.com/office/drawing/2016/5/13/chartex" xmlns:cx8="http://schemas.microsoft.com/office/drawing/2016/5/14/chartex" xmlns:mc="http://schemas.openxmlformats.org/markup-compatibility/2006" xmlns:aink="http://schemas.microsoft.com/office/drawing/2016/ink" xmlns:am3d="http://schemas.microsoft.com/office/drawing/2017/model3d" xmlns:o="urn:schemas-microsoft-com:office:office" xmlns:oel="http://schemas.microsoft.com/office/2019/extlst" xmlns:r="http://schemas.openxmlformats.org/officeDocument/2006/relationships" xmlns:m="http://schemas.openxmlformats.org/officeDocument/2006/math" xmlns:v="urn:schemas-microsoft-com:vml" xmlns:wp14="http://schemas.microsoft.com/office/word/2010/wordprocessingDrawing" xmlns:wp="http://schemas.openxmlformats.org/drawingml/2006/wordprocessingDrawing" xmlns:w10="urn:schemas-microsoft-com:office:word" xmlns:w="http://schemas.openxmlformats.org/wordprocessingml/2006/main" xmlns:w14="http://schemas.microsoft.com/office/word/2010/wordml" xmlns:w15="http://schemas.microsoft.com/office/word/2012/wordml" xmlns:w16cex="http://schemas.microsoft.com/office/word/2018/wordml/cex" xmlns:w16cid="http://schemas.microsoft.com/office/word/2016/wordml/cid" xmlns:w16="http://schemas.microsoft.com/office/word/2018/wordml" xmlns:w16sdtdh="http://schemas.microsoft.com/office/word/2020/wordml/sdtdatahash" xmlns:w16se="http://schemas.microsoft.com/office/word/2015/wordml/symex" xmlns:wpg="http://schemas.microsoft.com/office/word/2010/wordprocessingGroup" xmlns:wpi="http://schemas.microsoft.com/office/word/2010/wordprocessingInk" xmlns:wne="http://schemas.microsoft.com/office/word/2006/wordml" xmlns:wps="http://schemas.microsoft.com/office/word/2010/wordprocessingShape" mc:Ignorable="w14 w15 w16se w16cid w16 w16cex w16sdtdh wp14">
+  <w:footnote w:type="separator" w:id="-1">
+    <w:p>
+      <w:pPr>
+        <w:spacing w:after="0" w:line="240" w:lineRule="auto"/>
+      </w:pPr>
+      <w:r>
+        <w:separator/>
+      </w:r>
+    </w:p>
+  </w:footnote>
+  <w:footnote w:type="continuationSeparator" w:id="0">
+    <w:p>
+      <w:pPr>
+        <w:spacing w:after="0" w:line="240" w:lineRule="auto"/>
+      </w:pPr>
+      <w:r>
+        <w:continuationSeparator/>
+      </w:r>
+    </w:p>
+  </w:footnote>
+</w:footnotes>
 </file>
 
 <file path=word/numbering.xml><?xml version="1.0" encoding="utf-8"?>
@@ -8132,6 +8719,119 @@
     </w:lvl>
   </w:abstractNum>
   <w:abstractNum w:abstractNumId="1" w15:restartNumberingAfterBreak="0">
+    <w:nsid w:val="0B991BA1"/>
+    <w:multiLevelType w:val="hybridMultilevel"/>
+    <w:tmpl w:val="470C2348"/>
+    <w:lvl w:ilvl="0" w:tplc="040C0003">
+      <w:start w:val="1"/>
+      <w:numFmt w:val="bullet"/>
+      <w:lvlText w:val="o"/>
+      <w:lvlJc w:val="left"/>
+      <w:pPr>
+        <w:ind w:left="1440" w:hanging="360"/>
+      </w:pPr>
+      <w:rPr>
+        <w:rFonts w:ascii="Courier New" w:hAnsi="Courier New" w:cs="Courier New" w:hint="default"/>
+      </w:rPr>
+    </w:lvl>
+    <w:lvl w:ilvl="1" w:tplc="040C0003" w:tentative="1">
+      <w:start w:val="1"/>
+      <w:numFmt w:val="bullet"/>
+      <w:lvlText w:val="o"/>
+      <w:lvlJc w:val="left"/>
+      <w:pPr>
+        <w:ind w:left="2160" w:hanging="360"/>
+      </w:pPr>
+      <w:rPr>
+        <w:rFonts w:ascii="Courier New" w:hAnsi="Courier New" w:cs="Courier New" w:hint="default"/>
+      </w:rPr>
+    </w:lvl>
+    <w:lvl w:ilvl="2" w:tplc="040C0005" w:tentative="1">
+      <w:start w:val="1"/>
+      <w:numFmt w:val="bullet"/>
+      <w:lvlText w:val=""/>
+      <w:lvlJc w:val="left"/>
+      <w:pPr>
+        <w:ind w:left="2880" w:hanging="360"/>
+      </w:pPr>
+      <w:rPr>
+        <w:rFonts w:ascii="Wingdings" w:hAnsi="Wingdings" w:hint="default"/>
+      </w:rPr>
+    </w:lvl>
+    <w:lvl w:ilvl="3" w:tplc="040C0001" w:tentative="1">
+      <w:start w:val="1"/>
+      <w:numFmt w:val="bullet"/>
+      <w:lvlText w:val=""/>
+      <w:lvlJc w:val="left"/>
+      <w:pPr>
+        <w:ind w:left="3600" w:hanging="360"/>
+      </w:pPr>
+      <w:rPr>
+        <w:rFonts w:ascii="Symbol" w:hAnsi="Symbol" w:hint="default"/>
+      </w:rPr>
+    </w:lvl>
+    <w:lvl w:ilvl="4" w:tplc="040C0003" w:tentative="1">
+      <w:start w:val="1"/>
+      <w:numFmt w:val="bullet"/>
+      <w:lvlText w:val="o"/>
+      <w:lvlJc w:val="left"/>
+      <w:pPr>
+        <w:ind w:left="4320" w:hanging="360"/>
+      </w:pPr>
+      <w:rPr>
+        <w:rFonts w:ascii="Courier New" w:hAnsi="Courier New" w:cs="Courier New" w:hint="default"/>
+      </w:rPr>
+    </w:lvl>
+    <w:lvl w:ilvl="5" w:tplc="040C0005" w:tentative="1">
+      <w:start w:val="1"/>
+      <w:numFmt w:val="bullet"/>
+      <w:lvlText w:val=""/>
+      <w:lvlJc w:val="left"/>
+      <w:pPr>
+        <w:ind w:left="5040" w:hanging="360"/>
+      </w:pPr>
+      <w:rPr>
+        <w:rFonts w:ascii="Wingdings" w:hAnsi="Wingdings" w:hint="default"/>
+      </w:rPr>
+    </w:lvl>
+    <w:lvl w:ilvl="6" w:tplc="040C0001" w:tentative="1">
+      <w:start w:val="1"/>
+      <w:numFmt w:val="bullet"/>
+      <w:lvlText w:val=""/>
+      <w:lvlJc w:val="left"/>
+      <w:pPr>
+        <w:ind w:left="5760" w:hanging="360"/>
+      </w:pPr>
+      <w:rPr>
+        <w:rFonts w:ascii="Symbol" w:hAnsi="Symbol" w:hint="default"/>
+      </w:rPr>
+    </w:lvl>
+    <w:lvl w:ilvl="7" w:tplc="040C0003" w:tentative="1">
+      <w:start w:val="1"/>
+      <w:numFmt w:val="bullet"/>
+      <w:lvlText w:val="o"/>
+      <w:lvlJc w:val="left"/>
+      <w:pPr>
+        <w:ind w:left="6480" w:hanging="360"/>
+      </w:pPr>
+      <w:rPr>
+        <w:rFonts w:ascii="Courier New" w:hAnsi="Courier New" w:cs="Courier New" w:hint="default"/>
+      </w:rPr>
+    </w:lvl>
+    <w:lvl w:ilvl="8" w:tplc="040C0005" w:tentative="1">
+      <w:start w:val="1"/>
+      <w:numFmt w:val="bullet"/>
+      <w:lvlText w:val=""/>
+      <w:lvlJc w:val="left"/>
+      <w:pPr>
+        <w:ind w:left="7200" w:hanging="360"/>
+      </w:pPr>
+      <w:rPr>
+        <w:rFonts w:ascii="Wingdings" w:hAnsi="Wingdings" w:hint="default"/>
+      </w:rPr>
+    </w:lvl>
+  </w:abstractNum>
+  <w:abstractNum w:abstractNumId="2" w15:restartNumberingAfterBreak="0">
     <w:nsid w:val="191A416A"/>
     <w:multiLevelType w:val="hybridMultilevel"/>
     <w:tmpl w:val="6B5E5D46"/>
@@ -8217,7 +8917,281 @@
       </w:pPr>
     </w:lvl>
   </w:abstractNum>
-  <w:abstractNum w:abstractNumId="2" w15:restartNumberingAfterBreak="0">
+  <w:abstractNum w:abstractNumId="3" w15:restartNumberingAfterBreak="0">
+    <w:nsid w:val="26FE24C7"/>
+    <w:multiLevelType w:val="hybridMultilevel"/>
+    <w:tmpl w:val="DE1C8F84"/>
+    <w:lvl w:ilvl="0" w:tplc="040C0015">
+      <w:start w:val="1"/>
+      <w:numFmt w:val="upperLetter"/>
+      <w:lvlText w:val="%1."/>
+      <w:lvlJc w:val="left"/>
+      <w:pPr>
+        <w:ind w:left="720" w:hanging="360"/>
+      </w:pPr>
+      <w:rPr>
+        <w:rFonts w:hint="default"/>
+      </w:rPr>
+    </w:lvl>
+    <w:lvl w:ilvl="1" w:tplc="3E26935E">
+      <w:numFmt w:val="bullet"/>
+      <w:lvlText w:val=""/>
+      <w:lvlJc w:val="left"/>
+      <w:pPr>
+        <w:ind w:left="1440" w:hanging="360"/>
+      </w:pPr>
+      <w:rPr>
+        <w:rFonts w:ascii="Calibri" w:eastAsiaTheme="minorHAnsi" w:hAnsi="Calibri" w:cs="Calibri" w:hint="default"/>
+      </w:rPr>
+    </w:lvl>
+    <w:lvl w:ilvl="2" w:tplc="040C001B" w:tentative="1">
+      <w:start w:val="1"/>
+      <w:numFmt w:val="lowerRoman"/>
+      <w:lvlText w:val="%3."/>
+      <w:lvlJc w:val="right"/>
+      <w:pPr>
+        <w:ind w:left="2160" w:hanging="180"/>
+      </w:pPr>
+    </w:lvl>
+    <w:lvl w:ilvl="3" w:tplc="040C000F" w:tentative="1">
+      <w:start w:val="1"/>
+      <w:numFmt w:val="decimal"/>
+      <w:lvlText w:val="%4."/>
+      <w:lvlJc w:val="left"/>
+      <w:pPr>
+        <w:ind w:left="2880" w:hanging="360"/>
+      </w:pPr>
+    </w:lvl>
+    <w:lvl w:ilvl="4" w:tplc="040C0019" w:tentative="1">
+      <w:start w:val="1"/>
+      <w:numFmt w:val="lowerLetter"/>
+      <w:lvlText w:val="%5."/>
+      <w:lvlJc w:val="left"/>
+      <w:pPr>
+        <w:ind w:left="3600" w:hanging="360"/>
+      </w:pPr>
+    </w:lvl>
+    <w:lvl w:ilvl="5" w:tplc="040C001B" w:tentative="1">
+      <w:start w:val="1"/>
+      <w:numFmt w:val="lowerRoman"/>
+      <w:lvlText w:val="%6."/>
+      <w:lvlJc w:val="right"/>
+      <w:pPr>
+        <w:ind w:left="4320" w:hanging="180"/>
+      </w:pPr>
+    </w:lvl>
+    <w:lvl w:ilvl="6" w:tplc="040C000F" w:tentative="1">
+      <w:start w:val="1"/>
+      <w:numFmt w:val="decimal"/>
+      <w:lvlText w:val="%7."/>
+      <w:lvlJc w:val="left"/>
+      <w:pPr>
+        <w:ind w:left="5040" w:hanging="360"/>
+      </w:pPr>
+    </w:lvl>
+    <w:lvl w:ilvl="7" w:tplc="040C0019" w:tentative="1">
+      <w:start w:val="1"/>
+      <w:numFmt w:val="lowerLetter"/>
+      <w:lvlText w:val="%8."/>
+      <w:lvlJc w:val="left"/>
+      <w:pPr>
+        <w:ind w:left="5760" w:hanging="360"/>
+      </w:pPr>
+    </w:lvl>
+    <w:lvl w:ilvl="8" w:tplc="040C001B" w:tentative="1">
+      <w:start w:val="1"/>
+      <w:numFmt w:val="lowerRoman"/>
+      <w:lvlText w:val="%9."/>
+      <w:lvlJc w:val="right"/>
+      <w:pPr>
+        <w:ind w:left="6480" w:hanging="180"/>
+      </w:pPr>
+    </w:lvl>
+  </w:abstractNum>
+  <w:abstractNum w:abstractNumId="4" w15:restartNumberingAfterBreak="0">
+    <w:nsid w:val="2FB560B8"/>
+    <w:multiLevelType w:val="hybridMultilevel"/>
+    <w:tmpl w:val="98BCEEB4"/>
+    <w:lvl w:ilvl="0" w:tplc="FFFFFFFF">
+      <w:start w:val="1"/>
+      <w:numFmt w:val="bullet"/>
+      <w:lvlText w:val=""/>
+      <w:lvlJc w:val="left"/>
+      <w:pPr>
+        <w:ind w:left="720" w:hanging="360"/>
+      </w:pPr>
+      <w:rPr>
+        <w:rFonts w:ascii="Symbol" w:hAnsi="Symbol" w:hint="default"/>
+      </w:rPr>
+    </w:lvl>
+    <w:lvl w:ilvl="1" w:tplc="040C0003">
+      <w:start w:val="1"/>
+      <w:numFmt w:val="bullet"/>
+      <w:lvlText w:val="o"/>
+      <w:lvlJc w:val="left"/>
+      <w:pPr>
+        <w:ind w:left="1440" w:hanging="360"/>
+      </w:pPr>
+      <w:rPr>
+        <w:rFonts w:ascii="Courier New" w:hAnsi="Courier New" w:cs="Courier New" w:hint="default"/>
+      </w:rPr>
+    </w:lvl>
+    <w:lvl w:ilvl="2" w:tplc="FFFFFFFF">
+      <w:start w:val="1"/>
+      <w:numFmt w:val="lowerRoman"/>
+      <w:lvlText w:val="%3."/>
+      <w:lvlJc w:val="right"/>
+      <w:pPr>
+        <w:ind w:left="2160" w:hanging="180"/>
+      </w:pPr>
+    </w:lvl>
+    <w:lvl w:ilvl="3" w:tplc="FFFFFFFF">
+      <w:start w:val="1"/>
+      <w:numFmt w:val="decimal"/>
+      <w:lvlText w:val="%4."/>
+      <w:lvlJc w:val="left"/>
+      <w:pPr>
+        <w:ind w:left="2880" w:hanging="360"/>
+      </w:pPr>
+    </w:lvl>
+    <w:lvl w:ilvl="4" w:tplc="FFFFFFFF">
+      <w:start w:val="1"/>
+      <w:numFmt w:val="lowerLetter"/>
+      <w:lvlText w:val="%5."/>
+      <w:lvlJc w:val="left"/>
+      <w:pPr>
+        <w:ind w:left="3600" w:hanging="360"/>
+      </w:pPr>
+    </w:lvl>
+    <w:lvl w:ilvl="5" w:tplc="FFFFFFFF">
+      <w:start w:val="1"/>
+      <w:numFmt w:val="lowerRoman"/>
+      <w:lvlText w:val="%6."/>
+      <w:lvlJc w:val="right"/>
+      <w:pPr>
+        <w:ind w:left="4320" w:hanging="180"/>
+      </w:pPr>
+    </w:lvl>
+    <w:lvl w:ilvl="6" w:tplc="FFFFFFFF" w:tentative="1">
+      <w:start w:val="1"/>
+      <w:numFmt w:val="decimal"/>
+      <w:lvlText w:val="%7."/>
+      <w:lvlJc w:val="left"/>
+      <w:pPr>
+        <w:ind w:left="5040" w:hanging="360"/>
+      </w:pPr>
+    </w:lvl>
+    <w:lvl w:ilvl="7" w:tplc="FFFFFFFF" w:tentative="1">
+      <w:start w:val="1"/>
+      <w:numFmt w:val="lowerLetter"/>
+      <w:lvlText w:val="%8."/>
+      <w:lvlJc w:val="left"/>
+      <w:pPr>
+        <w:ind w:left="5760" w:hanging="360"/>
+      </w:pPr>
+    </w:lvl>
+    <w:lvl w:ilvl="8" w:tplc="FFFFFFFF" w:tentative="1">
+      <w:start w:val="1"/>
+      <w:numFmt w:val="lowerRoman"/>
+      <w:lvlText w:val="%9."/>
+      <w:lvlJc w:val="right"/>
+      <w:pPr>
+        <w:ind w:left="6480" w:hanging="180"/>
+      </w:pPr>
+    </w:lvl>
+  </w:abstractNum>
+  <w:abstractNum w:abstractNumId="5" w15:restartNumberingAfterBreak="0">
+    <w:nsid w:val="393C6D7E"/>
+    <w:multiLevelType w:val="hybridMultilevel"/>
+    <w:tmpl w:val="90101DA6"/>
+    <w:lvl w:ilvl="0" w:tplc="040C0001">
+      <w:start w:val="1"/>
+      <w:numFmt w:val="bullet"/>
+      <w:lvlText w:val=""/>
+      <w:lvlJc w:val="left"/>
+      <w:pPr>
+        <w:ind w:left="720" w:hanging="360"/>
+      </w:pPr>
+      <w:rPr>
+        <w:rFonts w:ascii="Symbol" w:hAnsi="Symbol" w:hint="default"/>
+      </w:rPr>
+    </w:lvl>
+    <w:lvl w:ilvl="1" w:tplc="FFFFFFFF">
+      <w:numFmt w:val="bullet"/>
+      <w:lvlText w:val=""/>
+      <w:lvlJc w:val="left"/>
+      <w:pPr>
+        <w:ind w:left="1440" w:hanging="360"/>
+      </w:pPr>
+      <w:rPr>
+        <w:rFonts w:ascii="Calibri" w:eastAsiaTheme="minorHAnsi" w:hAnsi="Calibri" w:cs="Calibri" w:hint="default"/>
+      </w:rPr>
+    </w:lvl>
+    <w:lvl w:ilvl="2" w:tplc="FFFFFFFF">
+      <w:start w:val="1"/>
+      <w:numFmt w:val="lowerRoman"/>
+      <w:lvlText w:val="%3."/>
+      <w:lvlJc w:val="right"/>
+      <w:pPr>
+        <w:ind w:left="2160" w:hanging="180"/>
+      </w:pPr>
+    </w:lvl>
+    <w:lvl w:ilvl="3" w:tplc="FFFFFFFF">
+      <w:start w:val="1"/>
+      <w:numFmt w:val="decimal"/>
+      <w:lvlText w:val="%4."/>
+      <w:lvlJc w:val="left"/>
+      <w:pPr>
+        <w:ind w:left="2880" w:hanging="360"/>
+      </w:pPr>
+    </w:lvl>
+    <w:lvl w:ilvl="4" w:tplc="FFFFFFFF">
+      <w:start w:val="1"/>
+      <w:numFmt w:val="lowerLetter"/>
+      <w:lvlText w:val="%5."/>
+      <w:lvlJc w:val="left"/>
+      <w:pPr>
+        <w:ind w:left="3600" w:hanging="360"/>
+      </w:pPr>
+    </w:lvl>
+    <w:lvl w:ilvl="5" w:tplc="FFFFFFFF">
+      <w:start w:val="1"/>
+      <w:numFmt w:val="lowerRoman"/>
+      <w:lvlText w:val="%6."/>
+      <w:lvlJc w:val="right"/>
+      <w:pPr>
+        <w:ind w:left="4320" w:hanging="180"/>
+      </w:pPr>
+    </w:lvl>
+    <w:lvl w:ilvl="6" w:tplc="FFFFFFFF" w:tentative="1">
+      <w:start w:val="1"/>
+      <w:numFmt w:val="decimal"/>
+      <w:lvlText w:val="%7."/>
+      <w:lvlJc w:val="left"/>
+      <w:pPr>
+        <w:ind w:left="5040" w:hanging="360"/>
+      </w:pPr>
+    </w:lvl>
+    <w:lvl w:ilvl="7" w:tplc="FFFFFFFF" w:tentative="1">
+      <w:start w:val="1"/>
+      <w:numFmt w:val="lowerLetter"/>
+      <w:lvlText w:val="%8."/>
+      <w:lvlJc w:val="left"/>
+      <w:pPr>
+        <w:ind w:left="5760" w:hanging="360"/>
+      </w:pPr>
+    </w:lvl>
+    <w:lvl w:ilvl="8" w:tplc="FFFFFFFF" w:tentative="1">
+      <w:start w:val="1"/>
+      <w:numFmt w:val="lowerRoman"/>
+      <w:lvlText w:val="%9."/>
+      <w:lvlJc w:val="right"/>
+      <w:pPr>
+        <w:ind w:left="6480" w:hanging="180"/>
+      </w:pPr>
+    </w:lvl>
+  </w:abstractNum>
+  <w:abstractNum w:abstractNumId="6" w15:restartNumberingAfterBreak="0">
     <w:nsid w:val="3ACF6899"/>
     <w:multiLevelType w:val="hybridMultilevel"/>
     <w:tmpl w:val="26342356"/>
@@ -8303,7 +9277,120 @@
       </w:pPr>
     </w:lvl>
   </w:abstractNum>
-  <w:abstractNum w:abstractNumId="3" w15:restartNumberingAfterBreak="0">
+  <w:abstractNum w:abstractNumId="7" w15:restartNumberingAfterBreak="0">
+    <w:nsid w:val="42CE092C"/>
+    <w:multiLevelType w:val="hybridMultilevel"/>
+    <w:tmpl w:val="FC701B7C"/>
+    <w:lvl w:ilvl="0" w:tplc="040C0001">
+      <w:start w:val="1"/>
+      <w:numFmt w:val="bullet"/>
+      <w:lvlText w:val=""/>
+      <w:lvlJc w:val="left"/>
+      <w:pPr>
+        <w:ind w:left="1440" w:hanging="360"/>
+      </w:pPr>
+      <w:rPr>
+        <w:rFonts w:ascii="Symbol" w:hAnsi="Symbol" w:hint="default"/>
+      </w:rPr>
+    </w:lvl>
+    <w:lvl w:ilvl="1" w:tplc="040C0003" w:tentative="1">
+      <w:start w:val="1"/>
+      <w:numFmt w:val="bullet"/>
+      <w:lvlText w:val="o"/>
+      <w:lvlJc w:val="left"/>
+      <w:pPr>
+        <w:ind w:left="2160" w:hanging="360"/>
+      </w:pPr>
+      <w:rPr>
+        <w:rFonts w:ascii="Courier New" w:hAnsi="Courier New" w:cs="Courier New" w:hint="default"/>
+      </w:rPr>
+    </w:lvl>
+    <w:lvl w:ilvl="2" w:tplc="040C0005" w:tentative="1">
+      <w:start w:val="1"/>
+      <w:numFmt w:val="bullet"/>
+      <w:lvlText w:val=""/>
+      <w:lvlJc w:val="left"/>
+      <w:pPr>
+        <w:ind w:left="2880" w:hanging="360"/>
+      </w:pPr>
+      <w:rPr>
+        <w:rFonts w:ascii="Wingdings" w:hAnsi="Wingdings" w:hint="default"/>
+      </w:rPr>
+    </w:lvl>
+    <w:lvl w:ilvl="3" w:tplc="040C0001" w:tentative="1">
+      <w:start w:val="1"/>
+      <w:numFmt w:val="bullet"/>
+      <w:lvlText w:val=""/>
+      <w:lvlJc w:val="left"/>
+      <w:pPr>
+        <w:ind w:left="3600" w:hanging="360"/>
+      </w:pPr>
+      <w:rPr>
+        <w:rFonts w:ascii="Symbol" w:hAnsi="Symbol" w:hint="default"/>
+      </w:rPr>
+    </w:lvl>
+    <w:lvl w:ilvl="4" w:tplc="040C0003" w:tentative="1">
+      <w:start w:val="1"/>
+      <w:numFmt w:val="bullet"/>
+      <w:lvlText w:val="o"/>
+      <w:lvlJc w:val="left"/>
+      <w:pPr>
+        <w:ind w:left="4320" w:hanging="360"/>
+      </w:pPr>
+      <w:rPr>
+        <w:rFonts w:ascii="Courier New" w:hAnsi="Courier New" w:cs="Courier New" w:hint="default"/>
+      </w:rPr>
+    </w:lvl>
+    <w:lvl w:ilvl="5" w:tplc="040C0005" w:tentative="1">
+      <w:start w:val="1"/>
+      <w:numFmt w:val="bullet"/>
+      <w:lvlText w:val=""/>
+      <w:lvlJc w:val="left"/>
+      <w:pPr>
+        <w:ind w:left="5040" w:hanging="360"/>
+      </w:pPr>
+      <w:rPr>
+        <w:rFonts w:ascii="Wingdings" w:hAnsi="Wingdings" w:hint="default"/>
+      </w:rPr>
+    </w:lvl>
+    <w:lvl w:ilvl="6" w:tplc="040C0001" w:tentative="1">
+      <w:start w:val="1"/>
+      <w:numFmt w:val="bullet"/>
+      <w:lvlText w:val=""/>
+      <w:lvlJc w:val="left"/>
+      <w:pPr>
+        <w:ind w:left="5760" w:hanging="360"/>
+      </w:pPr>
+      <w:rPr>
+        <w:rFonts w:ascii="Symbol" w:hAnsi="Symbol" w:hint="default"/>
+      </w:rPr>
+    </w:lvl>
+    <w:lvl w:ilvl="7" w:tplc="040C0003" w:tentative="1">
+      <w:start w:val="1"/>
+      <w:numFmt w:val="bullet"/>
+      <w:lvlText w:val="o"/>
+      <w:lvlJc w:val="left"/>
+      <w:pPr>
+        <w:ind w:left="6480" w:hanging="360"/>
+      </w:pPr>
+      <w:rPr>
+        <w:rFonts w:ascii="Courier New" w:hAnsi="Courier New" w:cs="Courier New" w:hint="default"/>
+      </w:rPr>
+    </w:lvl>
+    <w:lvl w:ilvl="8" w:tplc="040C0005" w:tentative="1">
+      <w:start w:val="1"/>
+      <w:numFmt w:val="bullet"/>
+      <w:lvlText w:val=""/>
+      <w:lvlJc w:val="left"/>
+      <w:pPr>
+        <w:ind w:left="7200" w:hanging="360"/>
+      </w:pPr>
+      <w:rPr>
+        <w:rFonts w:ascii="Wingdings" w:hAnsi="Wingdings" w:hint="default"/>
+      </w:rPr>
+    </w:lvl>
+  </w:abstractNum>
+  <w:abstractNum w:abstractNumId="8" w15:restartNumberingAfterBreak="0">
     <w:nsid w:val="69041695"/>
     <w:multiLevelType w:val="hybridMultilevel"/>
     <w:tmpl w:val="2A74EF34"/>
@@ -8393,12 +9480,27 @@
     <w:abstractNumId w:val="0"/>
   </w:num>
   <w:num w:numId="2" w16cid:durableId="1415202303">
+    <w:abstractNumId w:val="8"/>
+  </w:num>
+  <w:num w:numId="3" w16cid:durableId="646860316">
+    <w:abstractNumId w:val="6"/>
+  </w:num>
+  <w:num w:numId="4" w16cid:durableId="2032754147">
+    <w:abstractNumId w:val="2"/>
+  </w:num>
+  <w:num w:numId="5" w16cid:durableId="708645854">
     <w:abstractNumId w:val="3"/>
   </w:num>
-  <w:num w:numId="3" w16cid:durableId="646860316">
-    <w:abstractNumId w:val="2"/>
+  <w:num w:numId="6" w16cid:durableId="1597402053">
+    <w:abstractNumId w:val="7"/>
   </w:num>
-  <w:num w:numId="4" w16cid:durableId="2032754147">
+  <w:num w:numId="7" w16cid:durableId="1370764903">
+    <w:abstractNumId w:val="5"/>
+  </w:num>
+  <w:num w:numId="8" w16cid:durableId="1119181289">
+    <w:abstractNumId w:val="4"/>
+  </w:num>
+  <w:num w:numId="9" w16cid:durableId="1973319888">
     <w:abstractNumId w:val="1"/>
   </w:num>
 </w:numbering>
@@ -9377,6 +10479,50 @@
       <w:contextualSpacing/>
     </w:pPr>
   </w:style>
+  <w:style w:type="paragraph" w:styleId="En-tte">
+    <w:name w:val="header"/>
+    <w:basedOn w:val="Normal"/>
+    <w:link w:val="En-tteCar"/>
+    <w:uiPriority w:val="99"/>
+    <w:unhideWhenUsed/>
+    <w:rsid w:val="009547C2"/>
+    <w:pPr>
+      <w:tabs>
+        <w:tab w:val="center" w:pos="4536"/>
+        <w:tab w:val="right" w:pos="9072"/>
+      </w:tabs>
+      <w:spacing w:after="0" w:line="240" w:lineRule="auto"/>
+    </w:pPr>
+  </w:style>
+  <w:style w:type="character" w:customStyle="1" w:styleId="En-tteCar">
+    <w:name w:val="En-tête Car"/>
+    <w:basedOn w:val="Policepardfaut"/>
+    <w:link w:val="En-tte"/>
+    <w:uiPriority w:val="99"/>
+    <w:rsid w:val="009547C2"/>
+  </w:style>
+  <w:style w:type="paragraph" w:styleId="Pieddepage">
+    <w:name w:val="footer"/>
+    <w:basedOn w:val="Normal"/>
+    <w:link w:val="PieddepageCar"/>
+    <w:uiPriority w:val="99"/>
+    <w:unhideWhenUsed/>
+    <w:rsid w:val="009547C2"/>
+    <w:pPr>
+      <w:tabs>
+        <w:tab w:val="center" w:pos="4536"/>
+        <w:tab w:val="right" w:pos="9072"/>
+      </w:tabs>
+      <w:spacing w:after="0" w:line="240" w:lineRule="auto"/>
+    </w:pPr>
+  </w:style>
+  <w:style w:type="character" w:customStyle="1" w:styleId="PieddepageCar">
+    <w:name w:val="Pied de page Car"/>
+    <w:basedOn w:val="Policepardfaut"/>
+    <w:link w:val="Pieddepage"/>
+    <w:uiPriority w:val="99"/>
+    <w:rsid w:val="009547C2"/>
+  </w:style>
 </w:styles>
 </file>
 

</xml_diff>